<commit_message>
reformat for nature comms and fix figure legend (*) by escaping
</commit_message>
<xml_diff>
--- a/manuscript/2021-12-14_cover-letter.docx
+++ b/manuscript/2021-12-14_cover-letter.docx
@@ -263,14 +263,7 @@
           <w:sz w:val="21"/>
           <w:szCs w:val="21"/>
         </w:rPr>
-        <w:t>Ralph.Deberardinis@UTSouthwestern.edu</w:t>
-      </w:r>
-      <w:r>
-        <w:rPr>
-          <w:sz w:val="21"/>
-          <w:szCs w:val="21"/>
-        </w:rPr>
-        <w:t>)</w:t>
+        <w:t>Ralph.Deberardinis@UTSouthwestern.edu)</w:t>
       </w:r>
       <w:r>
         <w:rPr>
@@ -307,35 +300,7 @@
           <w:sz w:val="21"/>
           <w:szCs w:val="21"/>
         </w:rPr>
-        <w:t xml:space="preserve"> based on their familiarity with the metabolic flux analyses described in the manuscript; Nav Chandel (</w:t>
-      </w:r>
-      <w:r>
-        <w:rPr>
-          <w:sz w:val="21"/>
-          <w:szCs w:val="21"/>
-        </w:rPr>
-        <w:t>nav@northwestern.edu</w:t>
-      </w:r>
-      <w:r>
-        <w:rPr>
-          <w:sz w:val="21"/>
-          <w:szCs w:val="21"/>
-        </w:rPr>
-        <w:t>) and Celeste Simon (</w:t>
-      </w:r>
-      <w:r>
-        <w:rPr>
-          <w:sz w:val="21"/>
-          <w:szCs w:val="21"/>
-        </w:rPr>
-        <w:t>celeste2@pennmedicine.upenn.edu</w:t>
-      </w:r>
-      <w:r>
-        <w:rPr>
-          <w:sz w:val="21"/>
-          <w:szCs w:val="21"/>
-        </w:rPr>
-        <w:t xml:space="preserve">) based on their expertise with hypoxia and metabolism in a variety of contexts. </w:t>
+        <w:t xml:space="preserve"> based on their familiarity with the metabolic flux analyses described in the manuscript; Nav Chandel (nav@northwestern.edu) and Celeste Simon (celeste2@pennmedicine.upenn.edu) based on their expertise with hypoxia and metabolism in a variety of contexts. </w:t>
       </w:r>
     </w:p>
     <w:p>
@@ -667,7 +632,7 @@
                       <a:effectLst/>
                       <a:extLst>
                         <a:ext uri="{C572A759-6A51-4108-AA02-DFA0A04FC94B}">
-                          <ma14:wrappingTextBoxFlag xmlns:ma14="http://schemas.microsoft.com/office/mac/drawingml/2011/main" xmlns:w="http://schemas.openxmlformats.org/wordprocessingml/2006/main" xmlns:w10="urn:schemas-microsoft-com:office:word" xmlns:v="urn:schemas-microsoft-com:vml" xmlns:o="urn:schemas-microsoft-com:office:office" xmlns:mv="urn:schemas-microsoft-com:mac:vml" xmlns:mo="http://schemas.microsoft.com/office/mac/office/2008/main" xmlns=""/>
+                          <ma14:wrappingTextBoxFlag xmlns="" xmlns:mo="http://schemas.microsoft.com/office/mac/office/2008/main" xmlns:mv="urn:schemas-microsoft-com:mac:vml" xmlns:o="urn:schemas-microsoft-com:office:office" xmlns:v="urn:schemas-microsoft-com:vml" xmlns:w10="urn:schemas-microsoft-com:office:word" xmlns:w="http://schemas.openxmlformats.org/wordprocessingml/2006/main" xmlns:ma14="http://schemas.microsoft.com/office/mac/drawingml/2011/main"/>
                         </a:ext>
                       </a:extLst>
                     </wps:spPr>
@@ -845,7 +810,7 @@
                   </a:ln>
                   <a:extLst>
                     <a:ext uri="{FAA26D3D-D897-4be2-8F04-BA451C77F1D7}">
-                      <ma14:placeholderFlag xmlns:ma14="http://schemas.microsoft.com/office/mac/drawingml/2011/main" xmlns:w="http://schemas.openxmlformats.org/wordprocessingml/2006/main" xmlns:w10="urn:schemas-microsoft-com:office:word" xmlns:v="urn:schemas-microsoft-com:vml" xmlns:o="urn:schemas-microsoft-com:office:office" xmlns:mv="urn:schemas-microsoft-com:mac:vml" xmlns:mo="http://schemas.microsoft.com/office/mac/office/2008/main" xmlns=""/>
+                      <ma14:placeholderFlag xmlns="" xmlns:mo="http://schemas.microsoft.com/office/mac/office/2008/main" xmlns:mv="urn:schemas-microsoft-com:mac:vml" xmlns:o="urn:schemas-microsoft-com:office:office" xmlns:v="urn:schemas-microsoft-com:vml" xmlns:w10="urn:schemas-microsoft-com:office:word" xmlns:w="http://schemas.openxmlformats.org/wordprocessingml/2006/main" xmlns:ma14="http://schemas.microsoft.com/office/mac/drawingml/2011/main"/>
                     </a:ext>
                   </a:extLst>
                 </pic:spPr>
@@ -925,7 +890,7 @@
                   </a:ln>
                   <a:extLst>
                     <a:ext uri="{53640926-AAD7-44d8-BBD7-CCE9431645EC}">
-                      <a14:shadowObscured xmlns:a14="http://schemas.microsoft.com/office/drawing/2010/main" xmlns:w="http://schemas.openxmlformats.org/wordprocessingml/2006/main" xmlns:w10="urn:schemas-microsoft-com:office:word" xmlns:v="urn:schemas-microsoft-com:vml" xmlns:o="urn:schemas-microsoft-com:office:office" xmlns="" xmlns:mv="urn:schemas-microsoft-com:mac:vml" xmlns:mo="http://schemas.microsoft.com/office/mac/office/2008/main"/>
+                      <a14:shadowObscured xmlns:mo="http://schemas.microsoft.com/office/mac/office/2008/main" xmlns:mv="urn:schemas-microsoft-com:mac:vml" xmlns="" xmlns:o="urn:schemas-microsoft-com:office:office" xmlns:v="urn:schemas-microsoft-com:vml" xmlns:w10="urn:schemas-microsoft-com:office:word" xmlns:w="http://schemas.openxmlformats.org/wordprocessingml/2006/main" xmlns:a14="http://schemas.microsoft.com/office/drawing/2010/main"/>
                     </a:ext>
                   </a:extLst>
                 </pic:spPr>
@@ -985,7 +950,7 @@
                       <a:effectLst/>
                       <a:extLst>
                         <a:ext uri="{C572A759-6A51-4108-AA02-DFA0A04FC94B}">
-                          <ma14:wrappingTextBoxFlag xmlns:ma14="http://schemas.microsoft.com/office/mac/drawingml/2011/main" xmlns:w="http://schemas.openxmlformats.org/wordprocessingml/2006/main" xmlns:w10="urn:schemas-microsoft-com:office:word" xmlns:v="urn:schemas-microsoft-com:vml" xmlns:o="urn:schemas-microsoft-com:office:office" xmlns:mv="urn:schemas-microsoft-com:mac:vml" xmlns:mo="http://schemas.microsoft.com/office/mac/office/2008/main" xmlns=""/>
+                          <ma14:wrappingTextBoxFlag xmlns="" xmlns:mo="http://schemas.microsoft.com/office/mac/office/2008/main" xmlns:mv="urn:schemas-microsoft-com:mac:vml" xmlns:o="urn:schemas-microsoft-com:office:office" xmlns:v="urn:schemas-microsoft-com:vml" xmlns:w10="urn:schemas-microsoft-com:office:word" xmlns:w="http://schemas.openxmlformats.org/wordprocessingml/2006/main" xmlns:ma14="http://schemas.microsoft.com/office/mac/drawingml/2011/main"/>
                         </a:ext>
                       </a:extLst>
                     </wps:spPr>
@@ -1252,7 +1217,7 @@
                       <a:effectLst/>
                       <a:extLst>
                         <a:ext uri="{C572A759-6A51-4108-AA02-DFA0A04FC94B}">
-                          <ma14:wrappingTextBoxFlag xmlns:ma14="http://schemas.microsoft.com/office/mac/drawingml/2011/main" xmlns:w="http://schemas.openxmlformats.org/wordprocessingml/2006/main" xmlns:w10="urn:schemas-microsoft-com:office:word" xmlns:v="urn:schemas-microsoft-com:vml" xmlns:o="urn:schemas-microsoft-com:office:office" xmlns:mv="urn:schemas-microsoft-com:mac:vml" xmlns:mo="http://schemas.microsoft.com/office/mac/office/2008/main" xmlns=""/>
+                          <ma14:wrappingTextBoxFlag xmlns="" xmlns:mo="http://schemas.microsoft.com/office/mac/office/2008/main" xmlns:mv="urn:schemas-microsoft-com:mac:vml" xmlns:o="urn:schemas-microsoft-com:office:office" xmlns:v="urn:schemas-microsoft-com:vml" xmlns:w10="urn:schemas-microsoft-com:office:word" xmlns:w="http://schemas.openxmlformats.org/wordprocessingml/2006/main" xmlns:ma14="http://schemas.microsoft.com/office/mac/drawingml/2011/main"/>
                         </a:ext>
                       </a:extLst>
                     </wps:spPr>
@@ -1547,7 +1512,7 @@
                       <a:effectLst/>
                       <a:extLst>
                         <a:ext uri="{C572A759-6A51-4108-AA02-DFA0A04FC94B}">
-                          <ma14:wrappingTextBoxFlag xmlns:ma14="http://schemas.microsoft.com/office/mac/drawingml/2011/main" xmlns:w="http://schemas.openxmlformats.org/wordprocessingml/2006/main" xmlns:w10="urn:schemas-microsoft-com:office:word" xmlns:v="urn:schemas-microsoft-com:vml" xmlns:o="urn:schemas-microsoft-com:office:office" xmlns:mv="urn:schemas-microsoft-com:mac:vml" xmlns:mo="http://schemas.microsoft.com/office/mac/office/2008/main" xmlns=""/>
+                          <ma14:wrappingTextBoxFlag xmlns="" xmlns:mo="http://schemas.microsoft.com/office/mac/office/2008/main" xmlns:mv="urn:schemas-microsoft-com:mac:vml" xmlns:o="urn:schemas-microsoft-com:office:office" xmlns:v="urn:schemas-microsoft-com:vml" xmlns:w10="urn:schemas-microsoft-com:office:word" xmlns:w="http://schemas.openxmlformats.org/wordprocessingml/2006/main" xmlns:ma14="http://schemas.microsoft.com/office/mac/drawingml/2011/main"/>
                         </a:ext>
                       </a:extLst>
                     </wps:spPr>
@@ -2001,6 +1966,7 @@
     <w:lsdException w:name="HTML Sample" w:semiHidden="1" w:unhideWhenUsed="1"/>
     <w:lsdException w:name="HTML Typewriter" w:semiHidden="1" w:unhideWhenUsed="1"/>
     <w:lsdException w:name="HTML Variable" w:semiHidden="1" w:unhideWhenUsed="1"/>
+    <w:lsdException w:name="Normal Table" w:semiHidden="1" w:unhideWhenUsed="1"/>
     <w:lsdException w:name="annotation subject" w:semiHidden="1" w:unhideWhenUsed="1"/>
     <w:lsdException w:name="No List" w:semiHidden="1" w:unhideWhenUsed="1"/>
     <w:lsdException w:name="Outline List 1" w:semiHidden="1" w:unhideWhenUsed="1"/>
@@ -2047,8 +2013,10 @@
     <w:lsdException w:name="Table Subtle 2" w:semiHidden="1" w:unhideWhenUsed="1"/>
     <w:lsdException w:name="Table Web 1" w:semiHidden="1" w:unhideWhenUsed="1"/>
     <w:lsdException w:name="Table Web 2" w:semiHidden="1" w:unhideWhenUsed="1"/>
+    <w:lsdException w:name="Table Web 3" w:semiHidden="1" w:unhideWhenUsed="1"/>
     <w:lsdException w:name="Balloon Text" w:semiHidden="1" w:unhideWhenUsed="1"/>
     <w:lsdException w:name="Table Grid" w:uiPriority="59"/>
+    <w:lsdException w:name="Table Theme" w:semiHidden="1" w:unhideWhenUsed="1"/>
     <w:lsdException w:name="Placeholder Text" w:semiHidden="1"/>
     <w:lsdException w:name="No Spacing" w:uiPriority="1" w:qFormat="1"/>
     <w:lsdException w:name="Light Shading" w:uiPriority="60"/>
@@ -2275,6 +2243,7 @@
   <w:style w:type="character" w:default="1" w:styleId="DefaultParagraphFont">
     <w:name w:val="Default Paragraph Font"/>
     <w:uiPriority w:val="1"/>
+    <w:semiHidden/>
     <w:unhideWhenUsed/>
   </w:style>
   <w:style w:type="table" w:default="1" w:styleId="TableNormal">

</xml_diff>